<commit_message>
Lister toutes les commandes Git utilisées
</commit_message>
<xml_diff>
--- a/journeaux/journal de travail.docx
+++ b/journeaux/journal de travail.docx
@@ -26,7 +26,7 @@
             <mc:AlternateContent>
               <mc:Choice Requires="wps">
                 <w:drawing>
-                  <wp:anchor distT="0" distB="0" distL="114300" distR="114300" simplePos="0" relativeHeight="251659264" behindDoc="0" locked="0" layoutInCell="1" allowOverlap="1" wp14:anchorId="27327688" wp14:editId="55F9FA39">
+                  <wp:anchor distT="0" distB="0" distL="114300" distR="114300" simplePos="0" relativeHeight="251659264" behindDoc="0" locked="0" layoutInCell="1" allowOverlap="1" wp14:anchorId="033E1BF2" wp14:editId="00C2BCBA">
                     <wp:simplePos x="0" y="0"/>
                     <mc:AlternateContent>
                       <mc:Choice Requires="wp14">
@@ -98,7 +98,7 @@
                                 <w:sdtContent>
                                   <w:p>
                                     <w:pPr>
-                                      <w:pStyle w:val="Titre"/>
+                                      <w:pStyle w:val="Title"/>
                                       <w:jc w:val="right"/>
                                       <w:rPr>
                                         <w:caps/>
@@ -114,30 +114,11 @@
                                         <w:sz w:val="80"/>
                                         <w:szCs w:val="80"/>
                                       </w:rPr>
-                                      <w:t>Le journal</w:t>
-                                    </w:r>
-                                    <w:r>
-                                      <w:rPr>
-                                        <w:caps/>
-                                        <w:color w:val="FFFFFF" w:themeColor="background1"/>
-                                        <w:sz w:val="80"/>
-                                        <w:szCs w:val="80"/>
-                                      </w:rPr>
-                                      <w:t xml:space="preserve"> de travail</w:t>
+                                      <w:t>LE JOURNAL DE TRAVAIL</w:t>
                                     </w:r>
                                   </w:p>
                                 </w:sdtContent>
                               </w:sdt>
-                              <w:p>
-                                <w:pPr>
-                                  <w:spacing w:before="240"/>
-                                  <w:ind w:left="720"/>
-                                  <w:jc w:val="right"/>
-                                  <w:rPr>
-                                    <w:color w:val="FFFFFF" w:themeColor="background1"/>
-                                  </w:rPr>
-                                </w:pPr>
-                              </w:p>
                               <w:sdt>
                                 <w:sdtPr>
                                   <w:rPr>
@@ -146,7 +127,7 @@
                                     <w:szCs w:val="21"/>
                                   </w:rPr>
                                   <w:alias w:val="Résumé"/>
-                                  <w:id w:val="-1812170092"/>
+                                  <w:id w:val="1927227288"/>
                                   <w:dataBinding w:prefixMappings="xmlns:ns0='http://schemas.microsoft.com/office/2006/coverPageProps'" w:xpath="/ns0:CoverPageProperties[1]/ns0:Abstract[1]" w:storeItemID="{55AF091B-3C7A-41E3-B477-F2FDAA23CFDA}"/>
                                   <w:text/>
                                 </w:sdtPr>
@@ -166,8 +147,36 @@
                                         <w:sz w:val="21"/>
                                         <w:szCs w:val="21"/>
                                       </w:rPr>
-                                      <w:t>Écrit par Mohamed Yassine Mahfoudhi</w:t>
+                                      <w:t xml:space="preserve">Écrit par Mohamed Yassine </w:t>
                                     </w:r>
+                                    <w:proofErr w:type="spellStart"/>
+                                    <w:r>
+                                      <w:rPr>
+                                        <w:color w:val="FFFFFF" w:themeColor="background1"/>
+                                        <w:sz w:val="21"/>
+                                        <w:szCs w:val="21"/>
+                                      </w:rPr>
+                                      <w:t>Mahfoudhi</w:t>
+                                    </w:r>
+                                    <w:proofErr w:type="spellEnd"/>
+                                    <w:r>
+                                      <w:rPr>
+                                        <w:color w:val="FFFFFF" w:themeColor="background1"/>
+                                        <w:sz w:val="21"/>
+                                        <w:szCs w:val="21"/>
+                                      </w:rPr>
+                                      <w:t xml:space="preserve"> (DA : 6253275) et </w:t>
+                                    </w:r>
+                                    <w:proofErr w:type="spellStart"/>
+                                    <w:r>
+                                      <w:rPr>
+                                        <w:color w:val="FFFFFF" w:themeColor="background1"/>
+                                        <w:sz w:val="21"/>
+                                        <w:szCs w:val="21"/>
+                                      </w:rPr>
+                                      <w:t>Attilla</w:t>
+                                    </w:r>
+                                    <w:proofErr w:type="spellEnd"/>
                                     <w:r>
                                       <w:rPr>
                                         <w:color w:val="FFFFFF" w:themeColor="background1"/>
@@ -176,25 +185,27 @@
                                       </w:rPr>
                                       <w:t xml:space="preserve"> </w:t>
                                     </w:r>
+                                    <w:proofErr w:type="spellStart"/>
                                     <w:r>
                                       <w:rPr>
                                         <w:color w:val="FFFFFF" w:themeColor="background1"/>
                                         <w:sz w:val="21"/>
                                         <w:szCs w:val="21"/>
                                       </w:rPr>
-                                      <w:t>(</w:t>
+                                      <w:t>Pacyna</w:t>
                                     </w:r>
-                                    <w:r>
-                                      <w:rPr>
-                                        <w:color w:val="FFFFFF" w:themeColor="background1"/>
-                                        <w:sz w:val="21"/>
-                                        <w:szCs w:val="21"/>
-                                      </w:rPr>
-                                      <w:t>DA : 6253275) et Attilla Pacyna</w:t>
-                                    </w:r>
+                                    <w:proofErr w:type="spellEnd"/>
                                   </w:p>
                                 </w:sdtContent>
                               </w:sdt>
+                              <w:p>
+                                <w:pPr>
+                                  <w:spacing w:before="240"/>
+                                  <w:rPr>
+                                    <w:color w:val="FFFFFF" w:themeColor="background1"/>
+                                  </w:rPr>
+                                </w:pPr>
+                              </w:p>
                             </w:txbxContent>
                           </wps:txbx>
                           <wps:bodyPr rot="0" vert="horz" wrap="square" lIns="274320" tIns="914400" rIns="274320" bIns="45720" anchor="ctr" anchorCtr="0" upright="1">
@@ -214,7 +225,7 @@
               </mc:Choice>
               <mc:Fallback>
                 <w:pict>
-                  <v:rect w14:anchorId="27327688" id="Rectangle 16" o:spid="_x0000_s1026" style="position:absolute;margin-left:0;margin-top:0;width:422.3pt;height:760.1pt;z-index:251659264;visibility:visible;mso-wrap-style:square;mso-width-percent:690;mso-height-percent:960;mso-left-percent:20;mso-top-percent:20;mso-wrap-distance-left:9pt;mso-wrap-distance-top:0;mso-wrap-distance-right:9pt;mso-wrap-distance-bottom:0;mso-position-horizontal-relative:page;mso-position-vertical-relative:page;mso-width-percent:690;mso-height-percent:960;mso-left-percent:20;mso-top-percent:20;mso-width-relative:page;mso-height-relative:page;v-text-anchor:middle" o:gfxdata="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" fillcolor="#4472c4 [3204]" stroked="f">
+                  <v:rect w14:anchorId="033E1BF2" id="Rectangle 16" o:spid="_x0000_s1026" style="position:absolute;margin-left:0;margin-top:0;width:422.3pt;height:760.1pt;z-index:251659264;visibility:visible;mso-wrap-style:square;mso-width-percent:690;mso-height-percent:960;mso-left-percent:20;mso-top-percent:20;mso-wrap-distance-left:9pt;mso-wrap-distance-top:0;mso-wrap-distance-right:9pt;mso-wrap-distance-bottom:0;mso-position-horizontal-relative:page;mso-position-vertical-relative:page;mso-width-percent:690;mso-height-percent:960;mso-left-percent:20;mso-top-percent:20;mso-width-relative:page;mso-height-relative:page;v-text-anchor:middle" o:gfxdata="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" fillcolor="#4472c4 [3204]" stroked="f">
                     <v:textbox inset="21.6pt,1in,21.6pt">
                       <w:txbxContent>
                         <w:sdt>
@@ -233,7 +244,7 @@
                           <w:sdtContent>
                             <w:p>
                               <w:pPr>
-                                <w:pStyle w:val="Titre"/>
+                                <w:pStyle w:val="Title"/>
                                 <w:jc w:val="right"/>
                                 <w:rPr>
                                   <w:caps/>
@@ -249,30 +260,11 @@
                                   <w:sz w:val="80"/>
                                   <w:szCs w:val="80"/>
                                 </w:rPr>
-                                <w:t>Le journal</w:t>
-                              </w:r>
-                              <w:r>
-                                <w:rPr>
-                                  <w:caps/>
-                                  <w:color w:val="FFFFFF" w:themeColor="background1"/>
-                                  <w:sz w:val="80"/>
-                                  <w:szCs w:val="80"/>
-                                </w:rPr>
-                                <w:t xml:space="preserve"> de travail</w:t>
+                                <w:t>LE JOURNAL DE TRAVAIL</w:t>
                               </w:r>
                             </w:p>
                           </w:sdtContent>
                         </w:sdt>
-                        <w:p>
-                          <w:pPr>
-                            <w:spacing w:before="240"/>
-                            <w:ind w:left="720"/>
-                            <w:jc w:val="right"/>
-                            <w:rPr>
-                              <w:color w:val="FFFFFF" w:themeColor="background1"/>
-                            </w:rPr>
-                          </w:pPr>
-                        </w:p>
                         <w:sdt>
                           <w:sdtPr>
                             <w:rPr>
@@ -281,7 +273,7 @@
                               <w:szCs w:val="21"/>
                             </w:rPr>
                             <w:alias w:val="Résumé"/>
-                            <w:id w:val="-1812170092"/>
+                            <w:id w:val="1927227288"/>
                             <w:dataBinding w:prefixMappings="xmlns:ns0='http://schemas.microsoft.com/office/2006/coverPageProps'" w:xpath="/ns0:CoverPageProperties[1]/ns0:Abstract[1]" w:storeItemID="{55AF091B-3C7A-41E3-B477-F2FDAA23CFDA}"/>
                             <w:text/>
                           </w:sdtPr>
@@ -301,8 +293,36 @@
                                   <w:sz w:val="21"/>
                                   <w:szCs w:val="21"/>
                                 </w:rPr>
-                                <w:t>Écrit par Mohamed Yassine Mahfoudhi</w:t>
+                                <w:t xml:space="preserve">Écrit par Mohamed Yassine </w:t>
                               </w:r>
+                              <w:proofErr w:type="spellStart"/>
+                              <w:r>
+                                <w:rPr>
+                                  <w:color w:val="FFFFFF" w:themeColor="background1"/>
+                                  <w:sz w:val="21"/>
+                                  <w:szCs w:val="21"/>
+                                </w:rPr>
+                                <w:t>Mahfoudhi</w:t>
+                              </w:r>
+                              <w:proofErr w:type="spellEnd"/>
+                              <w:r>
+                                <w:rPr>
+                                  <w:color w:val="FFFFFF" w:themeColor="background1"/>
+                                  <w:sz w:val="21"/>
+                                  <w:szCs w:val="21"/>
+                                </w:rPr>
+                                <w:t xml:space="preserve"> (DA : 6253275) et </w:t>
+                              </w:r>
+                              <w:proofErr w:type="spellStart"/>
+                              <w:r>
+                                <w:rPr>
+                                  <w:color w:val="FFFFFF" w:themeColor="background1"/>
+                                  <w:sz w:val="21"/>
+                                  <w:szCs w:val="21"/>
+                                </w:rPr>
+                                <w:t>Attilla</w:t>
+                              </w:r>
+                              <w:proofErr w:type="spellEnd"/>
                               <w:r>
                                 <w:rPr>
                                   <w:color w:val="FFFFFF" w:themeColor="background1"/>
@@ -311,25 +331,27 @@
                                 </w:rPr>
                                 <w:t xml:space="preserve"> </w:t>
                               </w:r>
+                              <w:proofErr w:type="spellStart"/>
                               <w:r>
                                 <w:rPr>
                                   <w:color w:val="FFFFFF" w:themeColor="background1"/>
                                   <w:sz w:val="21"/>
                                   <w:szCs w:val="21"/>
                                 </w:rPr>
-                                <w:t>(</w:t>
+                                <w:t>Pacyna</w:t>
                               </w:r>
-                              <w:r>
-                                <w:rPr>
-                                  <w:color w:val="FFFFFF" w:themeColor="background1"/>
-                                  <w:sz w:val="21"/>
-                                  <w:szCs w:val="21"/>
-                                </w:rPr>
-                                <w:t>DA : 6253275) et Attilla Pacyna</w:t>
-                              </w:r>
+                              <w:proofErr w:type="spellEnd"/>
                             </w:p>
                           </w:sdtContent>
                         </w:sdt>
+                        <w:p>
+                          <w:pPr>
+                            <w:spacing w:before="240"/>
+                            <w:rPr>
+                              <w:color w:val="FFFFFF" w:themeColor="background1"/>
+                            </w:rPr>
+                          </w:pPr>
+                        </w:p>
                       </w:txbxContent>
                     </v:textbox>
                     <w10:wrap anchorx="page" anchory="page"/>
@@ -345,7 +367,7 @@
             <mc:AlternateContent>
               <mc:Choice Requires="wps">
                 <w:drawing>
-                  <wp:anchor distT="0" distB="0" distL="114300" distR="114300" simplePos="0" relativeHeight="251660288" behindDoc="0" locked="0" layoutInCell="1" allowOverlap="1" wp14:anchorId="72014D19" wp14:editId="36F7A39B">
+                  <wp:anchor distT="0" distB="0" distL="114300" distR="114300" simplePos="0" relativeHeight="251660288" behindDoc="0" locked="0" layoutInCell="1" allowOverlap="1" wp14:anchorId="49CEECAF" wp14:editId="225AE07E">
                     <wp:simplePos x="0" y="0"/>
                     <mc:AlternateContent>
                       <mc:Choice Requires="wp14">
@@ -423,7 +445,7 @@
                                 <w:sdtContent>
                                   <w:p>
                                     <w:pPr>
-                                      <w:pStyle w:val="Sous-titre"/>
+                                      <w:pStyle w:val="Subtitle"/>
                                       <w:rPr>
                                         <w:rFonts w:cstheme="minorBidi"/>
                                         <w:color w:val="FFFFFF" w:themeColor="background1"/>
@@ -461,7 +483,7 @@
               </mc:Choice>
               <mc:Fallback>
                 <w:pict>
-                  <v:rect w14:anchorId="72014D19" id="Rectangle 472" o:spid="_x0000_s1027" style="position:absolute;margin-left:0;margin-top:0;width:148.1pt;height:760.3pt;z-index:251660288;visibility:visible;mso-wrap-style:square;mso-width-percent:242;mso-height-percent:960;mso-left-percent:730;mso-wrap-distance-left:9pt;mso-wrap-distance-top:0;mso-wrap-distance-right:9pt;mso-wrap-distance-bottom:0;mso-position-horizontal-relative:page;mso-position-vertical:center;mso-position-vertical-relative:page;mso-width-percent:242;mso-height-percent:960;mso-left-percent:730;mso-width-relative:page;mso-height-relative:page;v-text-anchor:middle" o:gfxdata="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" fillcolor="#44546a [3215]" stroked="f" strokeweight="1pt">
+                  <v:rect w14:anchorId="49CEECAF" id="Rectangle 472" o:spid="_x0000_s1027" style="position:absolute;margin-left:0;margin-top:0;width:148.1pt;height:760.3pt;z-index:251660288;visibility:visible;mso-wrap-style:square;mso-width-percent:242;mso-height-percent:960;mso-left-percent:730;mso-wrap-distance-left:9pt;mso-wrap-distance-top:0;mso-wrap-distance-right:9pt;mso-wrap-distance-bottom:0;mso-position-horizontal-relative:page;mso-position-vertical:center;mso-position-vertical-relative:page;mso-width-percent:242;mso-height-percent:960;mso-left-percent:730;mso-width-relative:page;mso-height-relative:page;v-text-anchor:middle" o:gfxdata="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" fillcolor="#44546a [3215]" stroked="f" strokeweight="1pt">
                     <v:textbox inset="14.4pt,,14.4pt">
                       <w:txbxContent>
                         <w:sdt>
@@ -479,7 +501,7 @@
                           <w:sdtContent>
                             <w:p>
                               <w:pPr>
-                                <w:pStyle w:val="Sous-titre"/>
+                                <w:pStyle w:val="Subtitle"/>
                                 <w:rPr>
                                   <w:rFonts w:cstheme="minorBidi"/>
                                   <w:color w:val="FFFFFF" w:themeColor="background1"/>
@@ -547,6 +569,7 @@
           <w:u w:val="single"/>
         </w:rPr>
       </w:pPr>
+      <w:proofErr w:type="gramStart"/>
       <w:r>
         <w:rPr>
           <w:rFonts w:ascii="Times New Roman" w:hAnsi="Times New Roman" w:cs="Times New Roman"/>
@@ -556,8 +579,10 @@
           <w:szCs w:val="40"/>
           <w:u w:val="single"/>
         </w:rPr>
+        <w:lastRenderedPageBreak/>
         <w:t>Toutes les commandes utilisés</w:t>
       </w:r>
+      <w:proofErr w:type="gramEnd"/>
       <w:r>
         <w:rPr>
           <w:rFonts w:ascii="Times New Roman" w:hAnsi="Times New Roman" w:cs="Times New Roman"/>
@@ -572,6 +597,981 @@
     </w:p>
     <w:p>
       <w:pPr>
+        <w:pStyle w:val="ListParagraph"/>
+        <w:numPr>
+          <w:ilvl w:val="0"/>
+          <w:numId w:val="1"/>
+        </w:numPr>
+        <w:rPr>
+          <w:rFonts w:ascii="Times New Roman" w:hAnsi="Times New Roman" w:cs="Times New Roman"/>
+          <w:sz w:val="32"/>
+          <w:szCs w:val="32"/>
+        </w:rPr>
+      </w:pPr>
+      <w:r>
+        <w:rPr>
+          <w:rFonts w:ascii="Times New Roman" w:hAnsi="Times New Roman" w:cs="Times New Roman"/>
+          <w:sz w:val="32"/>
+          <w:szCs w:val="32"/>
+          <w:highlight w:val="green"/>
+        </w:rPr>
+        <w:t>Git init</w:t>
+      </w:r>
+      <w:r>
+        <w:rPr>
+          <w:rFonts w:ascii="Times New Roman" w:hAnsi="Times New Roman" w:cs="Times New Roman"/>
+          <w:sz w:val="32"/>
+          <w:szCs w:val="32"/>
+        </w:rPr>
+        <w:t xml:space="preserve"> (</w:t>
+      </w:r>
+      <w:r>
+        <w:rPr>
+          <w:rFonts w:ascii="Times New Roman" w:hAnsi="Times New Roman" w:cs="Times New Roman"/>
+          <w:sz w:val="32"/>
+          <w:szCs w:val="32"/>
+        </w:rPr>
+        <w:t>Initialiser le répertoire local</w:t>
+      </w:r>
+      <w:r>
+        <w:rPr>
+          <w:rFonts w:ascii="Times New Roman" w:hAnsi="Times New Roman" w:cs="Times New Roman"/>
+          <w:sz w:val="32"/>
+          <w:szCs w:val="32"/>
+        </w:rPr>
+        <w:t>)</w:t>
+      </w:r>
+    </w:p>
+    <w:p>
+      <w:pPr>
+        <w:pStyle w:val="ListParagraph"/>
+        <w:rPr>
+          <w:rFonts w:ascii="Times New Roman" w:hAnsi="Times New Roman" w:cs="Times New Roman"/>
+          <w:sz w:val="32"/>
+          <w:szCs w:val="32"/>
+        </w:rPr>
+      </w:pPr>
+    </w:p>
+    <w:p>
+      <w:pPr>
+        <w:pStyle w:val="ListParagraph"/>
+        <w:numPr>
+          <w:ilvl w:val="0"/>
+          <w:numId w:val="1"/>
+        </w:numPr>
+        <w:rPr>
+          <w:rFonts w:ascii="Times New Roman" w:hAnsi="Times New Roman" w:cs="Times New Roman"/>
+          <w:sz w:val="32"/>
+          <w:szCs w:val="32"/>
+        </w:rPr>
+      </w:pPr>
+      <w:r>
+        <w:rPr>
+          <w:rFonts w:ascii="Times New Roman" w:hAnsi="Times New Roman" w:cs="Times New Roman"/>
+          <w:sz w:val="32"/>
+          <w:szCs w:val="32"/>
+          <w:highlight w:val="green"/>
+        </w:rPr>
+        <w:t>Git clone</w:t>
+      </w:r>
+      <w:r>
+        <w:rPr>
+          <w:rFonts w:ascii="Times New Roman" w:hAnsi="Times New Roman" w:cs="Times New Roman"/>
+          <w:sz w:val="32"/>
+          <w:szCs w:val="32"/>
+        </w:rPr>
+        <w:t xml:space="preserve"> (</w:t>
+      </w:r>
+      <w:r>
+        <w:rPr>
+          <w:rFonts w:ascii="Times New Roman" w:hAnsi="Times New Roman" w:cs="Times New Roman"/>
+          <w:sz w:val="32"/>
+          <w:szCs w:val="32"/>
+        </w:rPr>
+        <w:t>Création d'une copie d'un dépôt distant)</w:t>
+      </w:r>
+    </w:p>
+    <w:p>
+      <w:pPr>
+        <w:pStyle w:val="ListParagraph"/>
+        <w:rPr>
+          <w:rFonts w:ascii="Times New Roman" w:hAnsi="Times New Roman" w:cs="Times New Roman"/>
+          <w:sz w:val="32"/>
+          <w:szCs w:val="32"/>
+        </w:rPr>
+      </w:pPr>
+    </w:p>
+    <w:p>
+      <w:pPr>
+        <w:pStyle w:val="ListParagraph"/>
+        <w:rPr>
+          <w:rFonts w:ascii="Times New Roman" w:hAnsi="Times New Roman" w:cs="Times New Roman"/>
+          <w:sz w:val="32"/>
+          <w:szCs w:val="32"/>
+        </w:rPr>
+      </w:pPr>
+    </w:p>
+    <w:p>
+      <w:pPr>
+        <w:pStyle w:val="ListParagraph"/>
+        <w:numPr>
+          <w:ilvl w:val="0"/>
+          <w:numId w:val="1"/>
+        </w:numPr>
+        <w:rPr>
+          <w:rFonts w:ascii="Times New Roman" w:hAnsi="Times New Roman" w:cs="Times New Roman"/>
+          <w:sz w:val="32"/>
+          <w:szCs w:val="32"/>
+        </w:rPr>
+      </w:pPr>
+      <w:proofErr w:type="gramStart"/>
+      <w:r>
+        <w:rPr>
+          <w:rFonts w:ascii="Times New Roman" w:hAnsi="Times New Roman" w:cs="Times New Roman"/>
+          <w:sz w:val="32"/>
+          <w:szCs w:val="32"/>
+          <w:highlight w:val="green"/>
+        </w:rPr>
+        <w:t xml:space="preserve">Git  </w:t>
+      </w:r>
+      <w:proofErr w:type="spellStart"/>
+      <w:r>
+        <w:rPr>
+          <w:rFonts w:ascii="Times New Roman" w:hAnsi="Times New Roman" w:cs="Times New Roman"/>
+          <w:sz w:val="32"/>
+          <w:szCs w:val="32"/>
+          <w:highlight w:val="green"/>
+        </w:rPr>
+        <w:t>branch</w:t>
+      </w:r>
+      <w:proofErr w:type="spellEnd"/>
+      <w:proofErr w:type="gramEnd"/>
+      <w:r>
+        <w:rPr>
+          <w:rFonts w:ascii="Times New Roman" w:hAnsi="Times New Roman" w:cs="Times New Roman"/>
+          <w:sz w:val="32"/>
+          <w:szCs w:val="32"/>
+          <w:highlight w:val="green"/>
+        </w:rPr>
+        <w:t xml:space="preserve">  + Nom de branche</w:t>
+      </w:r>
+      <w:r>
+        <w:rPr>
+          <w:rFonts w:ascii="Times New Roman" w:hAnsi="Times New Roman" w:cs="Times New Roman"/>
+          <w:sz w:val="32"/>
+          <w:szCs w:val="32"/>
+        </w:rPr>
+        <w:t>(</w:t>
+      </w:r>
+      <w:proofErr w:type="spellStart"/>
+      <w:r>
+        <w:rPr>
+          <w:rFonts w:ascii="Times New Roman" w:hAnsi="Times New Roman" w:cs="Times New Roman"/>
+          <w:sz w:val="32"/>
+          <w:szCs w:val="32"/>
+        </w:rPr>
+        <w:t>Feature</w:t>
+      </w:r>
+      <w:proofErr w:type="spellEnd"/>
+      <w:r>
+        <w:rPr>
+          <w:rFonts w:ascii="Times New Roman" w:hAnsi="Times New Roman" w:cs="Times New Roman"/>
+          <w:sz w:val="32"/>
+          <w:szCs w:val="32"/>
+        </w:rPr>
+        <w:t>) (</w:t>
+      </w:r>
+      <w:r>
+        <w:rPr>
+          <w:rFonts w:ascii="Times New Roman" w:hAnsi="Times New Roman" w:cs="Times New Roman"/>
+          <w:sz w:val="32"/>
+          <w:szCs w:val="32"/>
+        </w:rPr>
+        <w:t>Créer une branche pour travailler localement</w:t>
+      </w:r>
+      <w:r>
+        <w:rPr>
+          <w:rFonts w:ascii="Times New Roman" w:hAnsi="Times New Roman" w:cs="Times New Roman"/>
+          <w:sz w:val="32"/>
+          <w:szCs w:val="32"/>
+        </w:rPr>
+        <w:t>)</w:t>
+      </w:r>
+    </w:p>
+    <w:p>
+      <w:pPr>
+        <w:pStyle w:val="ListParagraph"/>
+        <w:rPr>
+          <w:rFonts w:ascii="Times New Roman" w:hAnsi="Times New Roman" w:cs="Times New Roman"/>
+          <w:sz w:val="32"/>
+          <w:szCs w:val="32"/>
+        </w:rPr>
+      </w:pPr>
+    </w:p>
+    <w:p>
+      <w:pPr>
+        <w:pStyle w:val="ListParagraph"/>
+        <w:numPr>
+          <w:ilvl w:val="0"/>
+          <w:numId w:val="1"/>
+        </w:numPr>
+        <w:rPr>
+          <w:rFonts w:ascii="Times New Roman" w:hAnsi="Times New Roman" w:cs="Times New Roman"/>
+          <w:sz w:val="32"/>
+          <w:szCs w:val="32"/>
+        </w:rPr>
+      </w:pPr>
+      <w:r>
+        <w:rPr>
+          <w:rFonts w:ascii="Times New Roman" w:hAnsi="Times New Roman" w:cs="Times New Roman"/>
+          <w:sz w:val="32"/>
+          <w:szCs w:val="32"/>
+          <w:highlight w:val="green"/>
+        </w:rPr>
+        <w:t xml:space="preserve">Git </w:t>
+      </w:r>
+      <w:proofErr w:type="spellStart"/>
+      <w:r>
+        <w:rPr>
+          <w:rFonts w:ascii="Times New Roman" w:hAnsi="Times New Roman" w:cs="Times New Roman"/>
+          <w:sz w:val="32"/>
+          <w:szCs w:val="32"/>
+          <w:highlight w:val="green"/>
+        </w:rPr>
+        <w:t>branch</w:t>
+      </w:r>
+      <w:proofErr w:type="spellEnd"/>
+      <w:r>
+        <w:rPr>
+          <w:rFonts w:ascii="Times New Roman" w:hAnsi="Times New Roman" w:cs="Times New Roman"/>
+          <w:sz w:val="32"/>
+          <w:szCs w:val="32"/>
+        </w:rPr>
+        <w:t xml:space="preserve"> (</w:t>
+      </w:r>
+      <w:r>
+        <w:rPr>
+          <w:rFonts w:ascii="Times New Roman" w:hAnsi="Times New Roman" w:cs="Times New Roman"/>
+          <w:sz w:val="32"/>
+          <w:szCs w:val="32"/>
+        </w:rPr>
+        <w:t>Pour vérifier dans quelle branche je me trouve</w:t>
+      </w:r>
+      <w:r>
+        <w:rPr>
+          <w:rFonts w:ascii="Times New Roman" w:hAnsi="Times New Roman" w:cs="Times New Roman"/>
+          <w:sz w:val="32"/>
+          <w:szCs w:val="32"/>
+        </w:rPr>
+        <w:t>)</w:t>
+      </w:r>
+    </w:p>
+    <w:p>
+      <w:pPr>
+        <w:pStyle w:val="ListParagraph"/>
+        <w:rPr>
+          <w:rFonts w:ascii="Times New Roman" w:hAnsi="Times New Roman" w:cs="Times New Roman"/>
+          <w:sz w:val="32"/>
+          <w:szCs w:val="32"/>
+        </w:rPr>
+      </w:pPr>
+    </w:p>
+    <w:p>
+      <w:pPr>
+        <w:pStyle w:val="ListParagraph"/>
+        <w:rPr>
+          <w:rFonts w:ascii="Times New Roman" w:hAnsi="Times New Roman" w:cs="Times New Roman"/>
+          <w:sz w:val="32"/>
+          <w:szCs w:val="32"/>
+        </w:rPr>
+      </w:pPr>
+    </w:p>
+    <w:p>
+      <w:pPr>
+        <w:pStyle w:val="ListParagraph"/>
+        <w:numPr>
+          <w:ilvl w:val="0"/>
+          <w:numId w:val="1"/>
+        </w:numPr>
+        <w:rPr>
+          <w:rFonts w:ascii="Times New Roman" w:hAnsi="Times New Roman" w:cs="Times New Roman"/>
+          <w:sz w:val="32"/>
+          <w:szCs w:val="32"/>
+        </w:rPr>
+      </w:pPr>
+      <w:r>
+        <w:rPr>
+          <w:rFonts w:ascii="Times New Roman" w:hAnsi="Times New Roman" w:cs="Times New Roman"/>
+          <w:sz w:val="32"/>
+          <w:szCs w:val="32"/>
+          <w:highlight w:val="green"/>
+        </w:rPr>
+        <w:t xml:space="preserve">Git </w:t>
+      </w:r>
+      <w:proofErr w:type="spellStart"/>
+      <w:r>
+        <w:rPr>
+          <w:rFonts w:ascii="Times New Roman" w:hAnsi="Times New Roman" w:cs="Times New Roman"/>
+          <w:sz w:val="32"/>
+          <w:szCs w:val="32"/>
+          <w:highlight w:val="green"/>
+        </w:rPr>
+        <w:t>status</w:t>
+      </w:r>
+      <w:proofErr w:type="spellEnd"/>
+      <w:r>
+        <w:rPr>
+          <w:rFonts w:ascii="Times New Roman" w:hAnsi="Times New Roman" w:cs="Times New Roman"/>
+          <w:sz w:val="32"/>
+          <w:szCs w:val="32"/>
+        </w:rPr>
+        <w:t xml:space="preserve"> (</w:t>
+      </w:r>
+      <w:r>
+        <w:rPr>
+          <w:rFonts w:ascii="Times New Roman" w:hAnsi="Times New Roman" w:cs="Times New Roman"/>
+          <w:sz w:val="32"/>
+          <w:szCs w:val="32"/>
+        </w:rPr>
+        <w:t xml:space="preserve">Affiche l'état actuel du répertoire de travail et de la zone de </w:t>
+      </w:r>
+      <w:proofErr w:type="spellStart"/>
+      <w:r>
+        <w:rPr>
+          <w:rFonts w:ascii="Times New Roman" w:hAnsi="Times New Roman" w:cs="Times New Roman"/>
+          <w:sz w:val="32"/>
+          <w:szCs w:val="32"/>
+        </w:rPr>
+        <w:t>staging</w:t>
+      </w:r>
+      <w:proofErr w:type="spellEnd"/>
+      <w:r>
+        <w:rPr>
+          <w:rFonts w:ascii="Times New Roman" w:hAnsi="Times New Roman" w:cs="Times New Roman"/>
+          <w:sz w:val="32"/>
+          <w:szCs w:val="32"/>
+        </w:rPr>
+        <w:t>)</w:t>
+      </w:r>
+    </w:p>
+    <w:p>
+      <w:pPr>
+        <w:pStyle w:val="ListParagraph"/>
+        <w:rPr>
+          <w:rFonts w:ascii="Times New Roman" w:hAnsi="Times New Roman" w:cs="Times New Roman"/>
+          <w:sz w:val="32"/>
+          <w:szCs w:val="32"/>
+        </w:rPr>
+      </w:pPr>
+    </w:p>
+    <w:p>
+      <w:pPr>
+        <w:pStyle w:val="ListParagraph"/>
+        <w:numPr>
+          <w:ilvl w:val="0"/>
+          <w:numId w:val="1"/>
+        </w:numPr>
+        <w:rPr>
+          <w:rFonts w:ascii="Times New Roman" w:hAnsi="Times New Roman" w:cs="Times New Roman"/>
+          <w:sz w:val="32"/>
+          <w:szCs w:val="32"/>
+        </w:rPr>
+      </w:pPr>
+      <w:r>
+        <w:rPr>
+          <w:rFonts w:ascii="Times New Roman" w:hAnsi="Times New Roman" w:cs="Times New Roman"/>
+          <w:sz w:val="32"/>
+          <w:szCs w:val="32"/>
+          <w:highlight w:val="green"/>
+        </w:rPr>
+        <w:t xml:space="preserve">Git </w:t>
+      </w:r>
+      <w:proofErr w:type="spellStart"/>
+      <w:proofErr w:type="gramStart"/>
+      <w:r>
+        <w:rPr>
+          <w:rFonts w:ascii="Times New Roman" w:hAnsi="Times New Roman" w:cs="Times New Roman"/>
+          <w:sz w:val="32"/>
+          <w:szCs w:val="32"/>
+          <w:highlight w:val="green"/>
+        </w:rPr>
+        <w:t>add</w:t>
+      </w:r>
+      <w:proofErr w:type="spellEnd"/>
+      <w:r>
+        <w:rPr>
+          <w:rFonts w:ascii="Times New Roman" w:hAnsi="Times New Roman" w:cs="Times New Roman"/>
+          <w:sz w:val="32"/>
+          <w:szCs w:val="32"/>
+          <w:highlight w:val="green"/>
+        </w:rPr>
+        <w:t xml:space="preserve">  .</w:t>
+      </w:r>
+      <w:proofErr w:type="gramEnd"/>
+      <w:r>
+        <w:rPr>
+          <w:rFonts w:ascii="Times New Roman" w:hAnsi="Times New Roman" w:cs="Times New Roman"/>
+          <w:sz w:val="32"/>
+          <w:szCs w:val="32"/>
+          <w:highlight w:val="green"/>
+        </w:rPr>
+        <w:t>/</w:t>
+      </w:r>
+      <w:r>
+        <w:rPr>
+          <w:highlight w:val="green"/>
+        </w:rPr>
+        <w:t xml:space="preserve"> </w:t>
+      </w:r>
+      <w:r>
+        <w:rPr>
+          <w:rFonts w:ascii="Times New Roman" w:hAnsi="Times New Roman" w:cs="Times New Roman"/>
+          <w:sz w:val="32"/>
+          <w:szCs w:val="32"/>
+          <w:highlight w:val="green"/>
+        </w:rPr>
+        <w:t>Nom du fichier</w:t>
+      </w:r>
+      <w:r>
+        <w:rPr>
+          <w:rFonts w:ascii="Times New Roman" w:hAnsi="Times New Roman" w:cs="Times New Roman"/>
+          <w:sz w:val="32"/>
+          <w:szCs w:val="32"/>
+        </w:rPr>
+        <w:t xml:space="preserve"> (</w:t>
+      </w:r>
+      <w:r>
+        <w:rPr>
+          <w:rFonts w:ascii="Times New Roman" w:hAnsi="Times New Roman" w:cs="Times New Roman"/>
+          <w:sz w:val="32"/>
+          <w:szCs w:val="32"/>
+        </w:rPr>
+        <w:t xml:space="preserve">Pour ajouter les modifications du répertoire de travail à la zone de </w:t>
+      </w:r>
+      <w:proofErr w:type="spellStart"/>
+      <w:r>
+        <w:rPr>
+          <w:rFonts w:ascii="Times New Roman" w:hAnsi="Times New Roman" w:cs="Times New Roman"/>
+          <w:sz w:val="32"/>
+          <w:szCs w:val="32"/>
+        </w:rPr>
+        <w:t>staging</w:t>
+      </w:r>
+      <w:proofErr w:type="spellEnd"/>
+      <w:r>
+        <w:rPr>
+          <w:rFonts w:ascii="Times New Roman" w:hAnsi="Times New Roman" w:cs="Times New Roman"/>
+          <w:sz w:val="32"/>
+          <w:szCs w:val="32"/>
+        </w:rPr>
+        <w:t>)</w:t>
+      </w:r>
+    </w:p>
+    <w:p>
+      <w:pPr>
+        <w:pStyle w:val="ListParagraph"/>
+        <w:rPr>
+          <w:rFonts w:ascii="Times New Roman" w:hAnsi="Times New Roman" w:cs="Times New Roman"/>
+          <w:sz w:val="32"/>
+          <w:szCs w:val="32"/>
+        </w:rPr>
+      </w:pPr>
+    </w:p>
+    <w:p>
+      <w:pPr>
+        <w:pStyle w:val="ListParagraph"/>
+        <w:rPr>
+          <w:rFonts w:ascii="Times New Roman" w:hAnsi="Times New Roman" w:cs="Times New Roman"/>
+          <w:sz w:val="32"/>
+          <w:szCs w:val="32"/>
+        </w:rPr>
+      </w:pPr>
+    </w:p>
+    <w:p>
+      <w:pPr>
+        <w:pStyle w:val="ListParagraph"/>
+        <w:numPr>
+          <w:ilvl w:val="0"/>
+          <w:numId w:val="1"/>
+        </w:numPr>
+        <w:rPr>
+          <w:rFonts w:ascii="Times New Roman" w:hAnsi="Times New Roman" w:cs="Times New Roman"/>
+          <w:sz w:val="32"/>
+          <w:szCs w:val="32"/>
+        </w:rPr>
+      </w:pPr>
+      <w:r>
+        <w:rPr>
+          <w:rFonts w:ascii="Times New Roman" w:hAnsi="Times New Roman" w:cs="Times New Roman"/>
+          <w:sz w:val="32"/>
+          <w:szCs w:val="32"/>
+          <w:highlight w:val="green"/>
+        </w:rPr>
+        <w:t>Git commit -m message</w:t>
+      </w:r>
+      <w:r>
+        <w:rPr>
+          <w:rFonts w:ascii="Times New Roman" w:hAnsi="Times New Roman" w:cs="Times New Roman"/>
+          <w:sz w:val="32"/>
+          <w:szCs w:val="32"/>
+        </w:rPr>
+        <w:t xml:space="preserve"> (</w:t>
+      </w:r>
+      <w:r>
+        <w:rPr>
+          <w:rFonts w:ascii="Times New Roman" w:hAnsi="Times New Roman" w:cs="Times New Roman"/>
+          <w:sz w:val="32"/>
+          <w:szCs w:val="32"/>
+        </w:rPr>
+        <w:t xml:space="preserve">Pour enregistrer les modifications qui ont été mises en scène (à l'aide de "git </w:t>
+      </w:r>
+      <w:proofErr w:type="spellStart"/>
+      <w:r>
+        <w:rPr>
+          <w:rFonts w:ascii="Times New Roman" w:hAnsi="Times New Roman" w:cs="Times New Roman"/>
+          <w:sz w:val="32"/>
+          <w:szCs w:val="32"/>
+        </w:rPr>
+        <w:t>add</w:t>
+      </w:r>
+      <w:proofErr w:type="spellEnd"/>
+      <w:r>
+        <w:rPr>
+          <w:rFonts w:ascii="Times New Roman" w:hAnsi="Times New Roman" w:cs="Times New Roman"/>
+          <w:sz w:val="32"/>
+          <w:szCs w:val="32"/>
+        </w:rPr>
+        <w:t>") dans le dépôt local</w:t>
+      </w:r>
+      <w:r>
+        <w:rPr>
+          <w:rFonts w:ascii="Times New Roman" w:hAnsi="Times New Roman" w:cs="Times New Roman"/>
+          <w:sz w:val="32"/>
+          <w:szCs w:val="32"/>
+        </w:rPr>
+        <w:t>)</w:t>
+      </w:r>
+    </w:p>
+    <w:p>
+      <w:pPr>
+        <w:pStyle w:val="ListParagraph"/>
+        <w:rPr>
+          <w:rFonts w:ascii="Times New Roman" w:hAnsi="Times New Roman" w:cs="Times New Roman"/>
+          <w:sz w:val="32"/>
+          <w:szCs w:val="32"/>
+        </w:rPr>
+      </w:pPr>
+    </w:p>
+    <w:p>
+      <w:pPr>
+        <w:pStyle w:val="ListParagraph"/>
+        <w:numPr>
+          <w:ilvl w:val="0"/>
+          <w:numId w:val="1"/>
+        </w:numPr>
+        <w:rPr>
+          <w:rFonts w:ascii="Times New Roman" w:hAnsi="Times New Roman" w:cs="Times New Roman"/>
+          <w:sz w:val="32"/>
+          <w:szCs w:val="32"/>
+        </w:rPr>
+      </w:pPr>
+      <w:r>
+        <w:rPr>
+          <w:rFonts w:ascii="Times New Roman" w:hAnsi="Times New Roman" w:cs="Times New Roman"/>
+          <w:sz w:val="32"/>
+          <w:szCs w:val="32"/>
+          <w:highlight w:val="green"/>
+        </w:rPr>
+        <w:t xml:space="preserve">Git push </w:t>
+      </w:r>
+      <w:proofErr w:type="spellStart"/>
+      <w:r>
+        <w:rPr>
+          <w:rFonts w:ascii="Times New Roman" w:hAnsi="Times New Roman" w:cs="Times New Roman"/>
+          <w:sz w:val="32"/>
+          <w:szCs w:val="32"/>
+          <w:highlight w:val="green"/>
+        </w:rPr>
+        <w:t>origin</w:t>
+      </w:r>
+      <w:proofErr w:type="spellEnd"/>
+      <w:r>
+        <w:rPr>
+          <w:rFonts w:ascii="Times New Roman" w:hAnsi="Times New Roman" w:cs="Times New Roman"/>
+          <w:sz w:val="32"/>
+          <w:szCs w:val="32"/>
+          <w:highlight w:val="green"/>
+        </w:rPr>
+        <w:t xml:space="preserve"> </w:t>
+      </w:r>
+      <w:proofErr w:type="spellStart"/>
+      <w:r>
+        <w:rPr>
+          <w:rFonts w:ascii="Times New Roman" w:hAnsi="Times New Roman" w:cs="Times New Roman"/>
+          <w:sz w:val="32"/>
+          <w:szCs w:val="32"/>
+          <w:highlight w:val="green"/>
+        </w:rPr>
+        <w:t>feature</w:t>
+      </w:r>
+      <w:proofErr w:type="spellEnd"/>
+      <w:r>
+        <w:rPr>
+          <w:rFonts w:ascii="Times New Roman" w:hAnsi="Times New Roman" w:cs="Times New Roman"/>
+          <w:sz w:val="32"/>
+          <w:szCs w:val="32"/>
+        </w:rPr>
+        <w:t xml:space="preserve"> (</w:t>
+      </w:r>
+      <w:r>
+        <w:rPr>
+          <w:rFonts w:ascii="Times New Roman" w:hAnsi="Times New Roman" w:cs="Times New Roman"/>
+          <w:sz w:val="32"/>
+          <w:szCs w:val="32"/>
+        </w:rPr>
+        <w:t>Pour téléverser le contenu du dépôt local vers un dépôt distant</w:t>
+      </w:r>
+      <w:r>
+        <w:rPr>
+          <w:rFonts w:ascii="Times New Roman" w:hAnsi="Times New Roman" w:cs="Times New Roman"/>
+          <w:sz w:val="32"/>
+          <w:szCs w:val="32"/>
+        </w:rPr>
+        <w:t>)</w:t>
+      </w:r>
+    </w:p>
+    <w:p>
+      <w:pPr>
+        <w:pStyle w:val="ListParagraph"/>
+        <w:rPr>
+          <w:rFonts w:ascii="Times New Roman" w:hAnsi="Times New Roman" w:cs="Times New Roman"/>
+          <w:sz w:val="32"/>
+          <w:szCs w:val="32"/>
+        </w:rPr>
+      </w:pPr>
+    </w:p>
+    <w:p>
+      <w:pPr>
+        <w:pStyle w:val="ListParagraph"/>
+        <w:numPr>
+          <w:ilvl w:val="0"/>
+          <w:numId w:val="1"/>
+        </w:numPr>
+        <w:rPr>
+          <w:rFonts w:ascii="Times New Roman" w:hAnsi="Times New Roman" w:cs="Times New Roman"/>
+          <w:sz w:val="32"/>
+          <w:szCs w:val="32"/>
+        </w:rPr>
+      </w:pPr>
+      <w:r>
+        <w:rPr>
+          <w:rFonts w:ascii="Times New Roman" w:hAnsi="Times New Roman" w:cs="Times New Roman"/>
+          <w:sz w:val="32"/>
+          <w:szCs w:val="32"/>
+          <w:highlight w:val="green"/>
+        </w:rPr>
+        <w:t>Git log</w:t>
+      </w:r>
+      <w:r>
+        <w:rPr>
+          <w:rFonts w:ascii="Times New Roman" w:hAnsi="Times New Roman" w:cs="Times New Roman"/>
+          <w:sz w:val="32"/>
+          <w:szCs w:val="32"/>
+        </w:rPr>
+        <w:t xml:space="preserve"> (</w:t>
+      </w:r>
+      <w:r>
+        <w:rPr>
+          <w:rFonts w:ascii="Times New Roman" w:hAnsi="Times New Roman" w:cs="Times New Roman"/>
+          <w:sz w:val="32"/>
+          <w:szCs w:val="32"/>
+        </w:rPr>
+        <w:t xml:space="preserve">Git est utilisée pour afficher l'historique des </w:t>
+      </w:r>
+      <w:proofErr w:type="spellStart"/>
+      <w:r>
+        <w:rPr>
+          <w:rFonts w:ascii="Times New Roman" w:hAnsi="Times New Roman" w:cs="Times New Roman"/>
+          <w:sz w:val="32"/>
+          <w:szCs w:val="32"/>
+        </w:rPr>
+        <w:t>commits</w:t>
+      </w:r>
+      <w:proofErr w:type="spellEnd"/>
+      <w:r>
+        <w:rPr>
+          <w:rFonts w:ascii="Times New Roman" w:hAnsi="Times New Roman" w:cs="Times New Roman"/>
+          <w:sz w:val="32"/>
+          <w:szCs w:val="32"/>
+        </w:rPr>
+        <w:t xml:space="preserve"> d'un dépôt</w:t>
+      </w:r>
+      <w:r>
+        <w:rPr>
+          <w:rFonts w:ascii="Times New Roman" w:hAnsi="Times New Roman" w:cs="Times New Roman"/>
+          <w:sz w:val="32"/>
+          <w:szCs w:val="32"/>
+        </w:rPr>
+        <w:t>)</w:t>
+      </w:r>
+    </w:p>
+    <w:p>
+      <w:pPr>
+        <w:rPr>
+          <w:rFonts w:ascii="Times New Roman" w:hAnsi="Times New Roman" w:cs="Times New Roman"/>
+          <w:sz w:val="24"/>
+          <w:szCs w:val="24"/>
+        </w:rPr>
+      </w:pPr>
+      <w:r>
+        <w:rPr>
+          <w:rFonts w:ascii="Times New Roman" w:hAnsi="Times New Roman" w:cs="Times New Roman"/>
+          <w:sz w:val="24"/>
+          <w:szCs w:val="24"/>
+        </w:rPr>
+        <w:t xml:space="preserve">             La sortie de "git log" inclut généralement les informations suivantes pour chaque </w:t>
+      </w:r>
+      <w:r>
+        <w:rPr>
+          <w:rFonts w:ascii="Times New Roman" w:hAnsi="Times New Roman" w:cs="Times New Roman"/>
+          <w:sz w:val="24"/>
+          <w:szCs w:val="24"/>
+        </w:rPr>
+        <w:t xml:space="preserve">     </w:t>
+      </w:r>
+      <w:r>
+        <w:rPr>
+          <w:rFonts w:ascii="Times New Roman" w:hAnsi="Times New Roman" w:cs="Times New Roman"/>
+          <w:sz w:val="24"/>
+          <w:szCs w:val="24"/>
+        </w:rPr>
+        <w:t>commit :</w:t>
+      </w:r>
+      <w:r>
+        <w:rPr>
+          <w:rFonts w:ascii="Times New Roman" w:hAnsi="Times New Roman" w:cs="Times New Roman"/>
+          <w:sz w:val="24"/>
+          <w:szCs w:val="24"/>
+        </w:rPr>
+        <w:t xml:space="preserve"> d</w:t>
+      </w:r>
+    </w:p>
+    <w:p>
+      <w:pPr>
+        <w:pStyle w:val="ListParagraph"/>
+        <w:rPr>
+          <w:rFonts w:ascii="Times New Roman" w:hAnsi="Times New Roman" w:cs="Times New Roman"/>
+          <w:sz w:val="24"/>
+          <w:szCs w:val="24"/>
+        </w:rPr>
+      </w:pPr>
+    </w:p>
+    <w:p>
+      <w:pPr>
+        <w:pStyle w:val="ListParagraph"/>
+        <w:rPr>
+          <w:rFonts w:ascii="Times New Roman" w:hAnsi="Times New Roman" w:cs="Times New Roman"/>
+          <w:sz w:val="24"/>
+          <w:szCs w:val="24"/>
+        </w:rPr>
+      </w:pPr>
+      <w:r>
+        <w:rPr>
+          <w:rFonts w:ascii="Times New Roman" w:hAnsi="Times New Roman" w:cs="Times New Roman"/>
+          <w:sz w:val="24"/>
+          <w:szCs w:val="24"/>
+        </w:rPr>
+        <w:t>- Le hash du commit (un identifiant unique pour le commit)</w:t>
+      </w:r>
+    </w:p>
+    <w:p>
+      <w:pPr>
+        <w:pStyle w:val="ListParagraph"/>
+        <w:rPr>
+          <w:rFonts w:ascii="Times New Roman" w:hAnsi="Times New Roman" w:cs="Times New Roman"/>
+          <w:sz w:val="24"/>
+          <w:szCs w:val="24"/>
+        </w:rPr>
+      </w:pPr>
+      <w:r>
+        <w:rPr>
+          <w:rFonts w:ascii="Times New Roman" w:hAnsi="Times New Roman" w:cs="Times New Roman"/>
+          <w:sz w:val="24"/>
+          <w:szCs w:val="24"/>
+        </w:rPr>
+        <w:t>- Le nom et l'e-mail de l'auteur</w:t>
+      </w:r>
+    </w:p>
+    <w:p>
+      <w:pPr>
+        <w:pStyle w:val="ListParagraph"/>
+        <w:rPr>
+          <w:rFonts w:ascii="Times New Roman" w:hAnsi="Times New Roman" w:cs="Times New Roman"/>
+          <w:sz w:val="24"/>
+          <w:szCs w:val="24"/>
+        </w:rPr>
+      </w:pPr>
+      <w:r>
+        <w:rPr>
+          <w:rFonts w:ascii="Times New Roman" w:hAnsi="Times New Roman" w:cs="Times New Roman"/>
+          <w:sz w:val="24"/>
+          <w:szCs w:val="24"/>
+        </w:rPr>
+        <w:lastRenderedPageBreak/>
+        <w:t>- La date et l'heure du commit</w:t>
+      </w:r>
+    </w:p>
+    <w:p>
+      <w:pPr>
+        <w:pStyle w:val="ListParagraph"/>
+        <w:rPr>
+          <w:rFonts w:ascii="Times New Roman" w:hAnsi="Times New Roman" w:cs="Times New Roman"/>
+          <w:sz w:val="24"/>
+          <w:szCs w:val="24"/>
+        </w:rPr>
+      </w:pPr>
+      <w:r>
+        <w:rPr>
+          <w:rFonts w:ascii="Times New Roman" w:hAnsi="Times New Roman" w:cs="Times New Roman"/>
+          <w:sz w:val="24"/>
+          <w:szCs w:val="24"/>
+        </w:rPr>
+        <w:t>- Le message du commit (une description des modifications apportées dans le commit)</w:t>
+      </w:r>
+    </w:p>
+    <w:p>
+      <w:pPr>
+        <w:pStyle w:val="ListParagraph"/>
+        <w:rPr>
+          <w:rFonts w:ascii="Times New Roman" w:hAnsi="Times New Roman" w:cs="Times New Roman"/>
+          <w:sz w:val="24"/>
+          <w:szCs w:val="24"/>
+        </w:rPr>
+      </w:pPr>
+    </w:p>
+    <w:p>
+      <w:pPr>
+        <w:pStyle w:val="ListParagraph"/>
+        <w:rPr>
+          <w:rFonts w:ascii="Times New Roman" w:hAnsi="Times New Roman" w:cs="Times New Roman"/>
+          <w:sz w:val="24"/>
+          <w:szCs w:val="24"/>
+        </w:rPr>
+      </w:pPr>
+    </w:p>
+    <w:p>
+      <w:pPr>
+        <w:pStyle w:val="ListParagraph"/>
+        <w:numPr>
+          <w:ilvl w:val="0"/>
+          <w:numId w:val="2"/>
+        </w:numPr>
+        <w:rPr>
+          <w:rFonts w:ascii="Times New Roman" w:hAnsi="Times New Roman" w:cs="Times New Roman"/>
+          <w:sz w:val="32"/>
+          <w:szCs w:val="32"/>
+        </w:rPr>
+      </w:pPr>
+      <w:r>
+        <w:rPr>
+          <w:rFonts w:ascii="Times New Roman" w:hAnsi="Times New Roman" w:cs="Times New Roman"/>
+          <w:sz w:val="32"/>
+          <w:szCs w:val="32"/>
+          <w:highlight w:val="green"/>
+        </w:rPr>
+        <w:t>Git pull</w:t>
+      </w:r>
+      <w:r>
+        <w:rPr>
+          <w:rFonts w:ascii="Times New Roman" w:hAnsi="Times New Roman" w:cs="Times New Roman"/>
+          <w:sz w:val="32"/>
+          <w:szCs w:val="32"/>
+        </w:rPr>
+        <w:t xml:space="preserve"> (utilisée pour récupérer les dernières modifications depuis un dépôt distant et fusionner ces changements dans votre branche de travail locale.)</w:t>
+      </w:r>
+    </w:p>
+    <w:p>
+      <w:pPr>
+        <w:pStyle w:val="ListParagraph"/>
+        <w:numPr>
+          <w:ilvl w:val="0"/>
+          <w:numId w:val="2"/>
+        </w:numPr>
+        <w:rPr>
+          <w:rFonts w:ascii="Times New Roman" w:hAnsi="Times New Roman" w:cs="Times New Roman"/>
+          <w:sz w:val="32"/>
+          <w:szCs w:val="32"/>
+        </w:rPr>
+      </w:pPr>
+      <w:r>
+        <w:rPr>
+          <w:rFonts w:ascii="Times New Roman" w:hAnsi="Times New Roman" w:cs="Times New Roman"/>
+          <w:sz w:val="32"/>
+          <w:szCs w:val="32"/>
+          <w:highlight w:val="green"/>
+        </w:rPr>
+        <w:t>Git merge</w:t>
+      </w:r>
+      <w:r>
+        <w:rPr>
+          <w:rFonts w:ascii="Times New Roman" w:hAnsi="Times New Roman" w:cs="Times New Roman"/>
+          <w:sz w:val="32"/>
+          <w:szCs w:val="32"/>
+        </w:rPr>
+        <w:t xml:space="preserve"> (</w:t>
+      </w:r>
+      <w:r>
+        <w:rPr>
+          <w:rFonts w:ascii="Times New Roman" w:hAnsi="Times New Roman" w:cs="Times New Roman"/>
+          <w:sz w:val="32"/>
+          <w:szCs w:val="32"/>
+        </w:rPr>
+        <w:t>utilisée pour fusionner les modifications d'une branche dans une autre</w:t>
+      </w:r>
+      <w:r>
+        <w:rPr>
+          <w:rFonts w:ascii="Times New Roman" w:hAnsi="Times New Roman" w:cs="Times New Roman"/>
+          <w:sz w:val="32"/>
+          <w:szCs w:val="32"/>
+        </w:rPr>
+        <w:t>)</w:t>
+      </w:r>
+      <w:r>
+        <w:rPr>
+          <w:rFonts w:ascii="Times New Roman" w:hAnsi="Times New Roman" w:cs="Times New Roman"/>
+          <w:sz w:val="32"/>
+          <w:szCs w:val="32"/>
+        </w:rPr>
+        <w:sym w:font="Wingdings" w:char="F0E8"/>
+      </w:r>
+      <w:r>
+        <w:rPr>
+          <w:rFonts w:ascii="Times New Roman" w:hAnsi="Times New Roman" w:cs="Times New Roman"/>
+          <w:sz w:val="32"/>
+          <w:szCs w:val="32"/>
+        </w:rPr>
+        <w:t xml:space="preserve"> </w:t>
+      </w:r>
+      <w:r>
+        <w:rPr>
+          <w:rFonts w:ascii="Times New Roman" w:hAnsi="Times New Roman" w:cs="Times New Roman"/>
+          <w:sz w:val="32"/>
+          <w:szCs w:val="32"/>
+        </w:rPr>
+        <w:t>Fusionner la branche de fonctionnalité avec la branche principale</w:t>
+      </w:r>
+    </w:p>
+    <w:p>
+      <w:pPr>
+        <w:rPr>
+          <w:rFonts w:ascii="Times New Roman" w:hAnsi="Times New Roman" w:cs="Times New Roman"/>
+          <w:sz w:val="32"/>
+          <w:szCs w:val="32"/>
+        </w:rPr>
+      </w:pPr>
+    </w:p>
+    <w:p>
+      <w:pPr>
         <w:tabs>
           <w:tab w:val="left" w:pos="4080"/>
         </w:tabs>
@@ -803,6 +1803,7 @@
         </w:rPr>
       </w:pPr>
     </w:p>
+    <w:p/>
     <w:sectPr>
       <w:pgSz w:w="12240" w:h="15840"/>
       <w:pgMar w:top="1417" w:right="1417" w:bottom="1417" w:left="1417" w:header="708" w:footer="708" w:gutter="0"/>
@@ -815,15 +1816,252 @@
 </w:document>
 </file>
 
+<file path=word/numbering.xml><?xml version="1.0" encoding="utf-8"?>
+<w:numbering xmlns:wpc="http://schemas.microsoft.com/office/word/2010/wordprocessingCanvas" xmlns:cx="http://schemas.microsoft.com/office/drawing/2014/chartex" xmlns:cx1="http://schemas.microsoft.com/office/drawing/2015/9/8/chartex" xmlns:cx2="http://schemas.microsoft.com/office/drawing/2015/10/21/chartex" xmlns:cx3="http://schemas.microsoft.com/office/drawing/2016/5/9/chartex" xmlns:cx4="http://schemas.microsoft.com/office/drawing/2016/5/10/chartex" xmlns:cx5="http://schemas.microsoft.com/office/drawing/2016/5/11/chartex" xmlns:cx6="http://schemas.microsoft.com/office/drawing/2016/5/12/chartex" xmlns:cx7="http://schemas.microsoft.com/office/drawing/2016/5/13/chartex" xmlns:cx8="http://schemas.microsoft.com/office/drawing/2016/5/14/chartex" xmlns:mc="http://schemas.openxmlformats.org/markup-compatibility/2006" xmlns:aink="http://schemas.microsoft.com/office/drawing/2016/ink" xmlns:am3d="http://schemas.microsoft.com/office/drawing/2017/model3d" xmlns:o="urn:schemas-microsoft-com:office:office" xmlns:r="http://schemas.openxmlformats.org/officeDocument/2006/relationships" xmlns:m="http://schemas.openxmlformats.org/officeDocument/2006/math" xmlns:v="urn:schemas-microsoft-com:vml" xmlns:wp14="http://schemas.microsoft.com/office/word/2010/wordprocessingDrawing" xmlns:wp="http://schemas.openxmlformats.org/drawingml/2006/wordprocessingDrawing" xmlns:w10="urn:schemas-microsoft-com:office:word" xmlns:w="http://schemas.openxmlformats.org/wordprocessingml/2006/main" xmlns:w14="http://schemas.microsoft.com/office/word/2010/wordml" xmlns:w15="http://schemas.microsoft.com/office/word/2012/wordml" xmlns:w16cex="http://schemas.microsoft.com/office/word/2018/wordml/cex" xmlns:w16cid="http://schemas.microsoft.com/office/word/2016/wordml/cid" xmlns:w16="http://schemas.microsoft.com/office/word/2018/wordml" xmlns:w16sdtdh="http://schemas.microsoft.com/office/word/2020/wordml/sdtdatahash" xmlns:w16se="http://schemas.microsoft.com/office/word/2015/wordml/symex" xmlns:wpg="http://schemas.microsoft.com/office/word/2010/wordprocessingGroup" xmlns:wpi="http://schemas.microsoft.com/office/word/2010/wordprocessingInk" xmlns:wne="http://schemas.microsoft.com/office/word/2006/wordml" xmlns:wps="http://schemas.microsoft.com/office/word/2010/wordprocessingShape" mc:Ignorable="w14 w15 w16se w16cid w16 w16cex w16sdtdh wp14">
+  <w:abstractNum w:abstractNumId="0" w15:restartNumberingAfterBreak="0">
+    <w:nsid w:val="08D05461"/>
+    <w:multiLevelType w:val="hybridMultilevel"/>
+    <w:tmpl w:val="78E20E10"/>
+    <w:lvl w:ilvl="0" w:tplc="04090001">
+      <w:start w:val="1"/>
+      <w:numFmt w:val="bullet"/>
+      <w:lvlText w:val=""/>
+      <w:lvlJc w:val="left"/>
+      <w:pPr>
+        <w:ind w:left="1440" w:hanging="360"/>
+      </w:pPr>
+      <w:rPr>
+        <w:rFonts w:ascii="Symbol" w:hAnsi="Symbol" w:hint="default"/>
+      </w:rPr>
+    </w:lvl>
+    <w:lvl w:ilvl="1" w:tplc="04090003" w:tentative="1">
+      <w:start w:val="1"/>
+      <w:numFmt w:val="bullet"/>
+      <w:lvlText w:val="o"/>
+      <w:lvlJc w:val="left"/>
+      <w:pPr>
+        <w:ind w:left="2160" w:hanging="360"/>
+      </w:pPr>
+      <w:rPr>
+        <w:rFonts w:ascii="Courier New" w:hAnsi="Courier New" w:cs="Courier New" w:hint="default"/>
+      </w:rPr>
+    </w:lvl>
+    <w:lvl w:ilvl="2" w:tplc="04090005" w:tentative="1">
+      <w:start w:val="1"/>
+      <w:numFmt w:val="bullet"/>
+      <w:lvlText w:val=""/>
+      <w:lvlJc w:val="left"/>
+      <w:pPr>
+        <w:ind w:left="2880" w:hanging="360"/>
+      </w:pPr>
+      <w:rPr>
+        <w:rFonts w:ascii="Wingdings" w:hAnsi="Wingdings" w:hint="default"/>
+      </w:rPr>
+    </w:lvl>
+    <w:lvl w:ilvl="3" w:tplc="04090001" w:tentative="1">
+      <w:start w:val="1"/>
+      <w:numFmt w:val="bullet"/>
+      <w:lvlText w:val=""/>
+      <w:lvlJc w:val="left"/>
+      <w:pPr>
+        <w:ind w:left="3600" w:hanging="360"/>
+      </w:pPr>
+      <w:rPr>
+        <w:rFonts w:ascii="Symbol" w:hAnsi="Symbol" w:hint="default"/>
+      </w:rPr>
+    </w:lvl>
+    <w:lvl w:ilvl="4" w:tplc="04090003" w:tentative="1">
+      <w:start w:val="1"/>
+      <w:numFmt w:val="bullet"/>
+      <w:lvlText w:val="o"/>
+      <w:lvlJc w:val="left"/>
+      <w:pPr>
+        <w:ind w:left="4320" w:hanging="360"/>
+      </w:pPr>
+      <w:rPr>
+        <w:rFonts w:ascii="Courier New" w:hAnsi="Courier New" w:cs="Courier New" w:hint="default"/>
+      </w:rPr>
+    </w:lvl>
+    <w:lvl w:ilvl="5" w:tplc="04090005" w:tentative="1">
+      <w:start w:val="1"/>
+      <w:numFmt w:val="bullet"/>
+      <w:lvlText w:val=""/>
+      <w:lvlJc w:val="left"/>
+      <w:pPr>
+        <w:ind w:left="5040" w:hanging="360"/>
+      </w:pPr>
+      <w:rPr>
+        <w:rFonts w:ascii="Wingdings" w:hAnsi="Wingdings" w:hint="default"/>
+      </w:rPr>
+    </w:lvl>
+    <w:lvl w:ilvl="6" w:tplc="04090001" w:tentative="1">
+      <w:start w:val="1"/>
+      <w:numFmt w:val="bullet"/>
+      <w:lvlText w:val=""/>
+      <w:lvlJc w:val="left"/>
+      <w:pPr>
+        <w:ind w:left="5760" w:hanging="360"/>
+      </w:pPr>
+      <w:rPr>
+        <w:rFonts w:ascii="Symbol" w:hAnsi="Symbol" w:hint="default"/>
+      </w:rPr>
+    </w:lvl>
+    <w:lvl w:ilvl="7" w:tplc="04090003" w:tentative="1">
+      <w:start w:val="1"/>
+      <w:numFmt w:val="bullet"/>
+      <w:lvlText w:val="o"/>
+      <w:lvlJc w:val="left"/>
+      <w:pPr>
+        <w:ind w:left="6480" w:hanging="360"/>
+      </w:pPr>
+      <w:rPr>
+        <w:rFonts w:ascii="Courier New" w:hAnsi="Courier New" w:cs="Courier New" w:hint="default"/>
+      </w:rPr>
+    </w:lvl>
+    <w:lvl w:ilvl="8" w:tplc="04090005" w:tentative="1">
+      <w:start w:val="1"/>
+      <w:numFmt w:val="bullet"/>
+      <w:lvlText w:val=""/>
+      <w:lvlJc w:val="left"/>
+      <w:pPr>
+        <w:ind w:left="7200" w:hanging="360"/>
+      </w:pPr>
+      <w:rPr>
+        <w:rFonts w:ascii="Wingdings" w:hAnsi="Wingdings" w:hint="default"/>
+      </w:rPr>
+    </w:lvl>
+  </w:abstractNum>
+  <w:abstractNum w:abstractNumId="1" w15:restartNumberingAfterBreak="0">
+    <w:nsid w:val="78F63B16"/>
+    <w:multiLevelType w:val="hybridMultilevel"/>
+    <w:tmpl w:val="E4DED7FC"/>
+    <w:lvl w:ilvl="0" w:tplc="04090001">
+      <w:start w:val="1"/>
+      <w:numFmt w:val="bullet"/>
+      <w:lvlText w:val=""/>
+      <w:lvlJc w:val="left"/>
+      <w:pPr>
+        <w:ind w:left="720" w:hanging="360"/>
+      </w:pPr>
+      <w:rPr>
+        <w:rFonts w:ascii="Symbol" w:hAnsi="Symbol" w:hint="default"/>
+      </w:rPr>
+    </w:lvl>
+    <w:lvl w:ilvl="1" w:tplc="04090003" w:tentative="1">
+      <w:start w:val="1"/>
+      <w:numFmt w:val="bullet"/>
+      <w:lvlText w:val="o"/>
+      <w:lvlJc w:val="left"/>
+      <w:pPr>
+        <w:ind w:left="1440" w:hanging="360"/>
+      </w:pPr>
+      <w:rPr>
+        <w:rFonts w:ascii="Courier New" w:hAnsi="Courier New" w:cs="Courier New" w:hint="default"/>
+      </w:rPr>
+    </w:lvl>
+    <w:lvl w:ilvl="2" w:tplc="04090005" w:tentative="1">
+      <w:start w:val="1"/>
+      <w:numFmt w:val="bullet"/>
+      <w:lvlText w:val=""/>
+      <w:lvlJc w:val="left"/>
+      <w:pPr>
+        <w:ind w:left="2160" w:hanging="360"/>
+      </w:pPr>
+      <w:rPr>
+        <w:rFonts w:ascii="Wingdings" w:hAnsi="Wingdings" w:hint="default"/>
+      </w:rPr>
+    </w:lvl>
+    <w:lvl w:ilvl="3" w:tplc="04090001" w:tentative="1">
+      <w:start w:val="1"/>
+      <w:numFmt w:val="bullet"/>
+      <w:lvlText w:val=""/>
+      <w:lvlJc w:val="left"/>
+      <w:pPr>
+        <w:ind w:left="2880" w:hanging="360"/>
+      </w:pPr>
+      <w:rPr>
+        <w:rFonts w:ascii="Symbol" w:hAnsi="Symbol" w:hint="default"/>
+      </w:rPr>
+    </w:lvl>
+    <w:lvl w:ilvl="4" w:tplc="04090003" w:tentative="1">
+      <w:start w:val="1"/>
+      <w:numFmt w:val="bullet"/>
+      <w:lvlText w:val="o"/>
+      <w:lvlJc w:val="left"/>
+      <w:pPr>
+        <w:ind w:left="3600" w:hanging="360"/>
+      </w:pPr>
+      <w:rPr>
+        <w:rFonts w:ascii="Courier New" w:hAnsi="Courier New" w:cs="Courier New" w:hint="default"/>
+      </w:rPr>
+    </w:lvl>
+    <w:lvl w:ilvl="5" w:tplc="04090005" w:tentative="1">
+      <w:start w:val="1"/>
+      <w:numFmt w:val="bullet"/>
+      <w:lvlText w:val=""/>
+      <w:lvlJc w:val="left"/>
+      <w:pPr>
+        <w:ind w:left="4320" w:hanging="360"/>
+      </w:pPr>
+      <w:rPr>
+        <w:rFonts w:ascii="Wingdings" w:hAnsi="Wingdings" w:hint="default"/>
+      </w:rPr>
+    </w:lvl>
+    <w:lvl w:ilvl="6" w:tplc="04090001" w:tentative="1">
+      <w:start w:val="1"/>
+      <w:numFmt w:val="bullet"/>
+      <w:lvlText w:val=""/>
+      <w:lvlJc w:val="left"/>
+      <w:pPr>
+        <w:ind w:left="5040" w:hanging="360"/>
+      </w:pPr>
+      <w:rPr>
+        <w:rFonts w:ascii="Symbol" w:hAnsi="Symbol" w:hint="default"/>
+      </w:rPr>
+    </w:lvl>
+    <w:lvl w:ilvl="7" w:tplc="04090003" w:tentative="1">
+      <w:start w:val="1"/>
+      <w:numFmt w:val="bullet"/>
+      <w:lvlText w:val="o"/>
+      <w:lvlJc w:val="left"/>
+      <w:pPr>
+        <w:ind w:left="5760" w:hanging="360"/>
+      </w:pPr>
+      <w:rPr>
+        <w:rFonts w:ascii="Courier New" w:hAnsi="Courier New" w:cs="Courier New" w:hint="default"/>
+      </w:rPr>
+    </w:lvl>
+    <w:lvl w:ilvl="8" w:tplc="04090005" w:tentative="1">
+      <w:start w:val="1"/>
+      <w:numFmt w:val="bullet"/>
+      <w:lvlText w:val=""/>
+      <w:lvlJc w:val="left"/>
+      <w:pPr>
+        <w:ind w:left="6480" w:hanging="360"/>
+      </w:pPr>
+      <w:rPr>
+        <w:rFonts w:ascii="Wingdings" w:hAnsi="Wingdings" w:hint="default"/>
+      </w:rPr>
+    </w:lvl>
+  </w:abstractNum>
+  <w:num w:numId="1" w16cid:durableId="325212785">
+    <w:abstractNumId w:val="1"/>
+  </w:num>
+  <w:num w:numId="2" w16cid:durableId="1801145798">
+    <w:abstractNumId w:val="0"/>
+  </w:num>
+</w:numbering>
+</file>
+
 <file path=word/styles.xml><?xml version="1.0" encoding="utf-8"?>
 <w:styles xmlns:mc="http://schemas.openxmlformats.org/markup-compatibility/2006" xmlns:r="http://schemas.openxmlformats.org/officeDocument/2006/relationships" xmlns:w="http://schemas.openxmlformats.org/wordprocessingml/2006/main" xmlns:w14="http://schemas.microsoft.com/office/word/2010/wordml" xmlns:w15="http://schemas.microsoft.com/office/word/2012/wordml" xmlns:w16cex="http://schemas.microsoft.com/office/word/2018/wordml/cex" xmlns:w16cid="http://schemas.microsoft.com/office/word/2016/wordml/cid" xmlns:w16="http://schemas.microsoft.com/office/word/2018/wordml" xmlns:w16sdtdh="http://schemas.microsoft.com/office/word/2020/wordml/sdtdatahash" xmlns:w16se="http://schemas.microsoft.com/office/word/2015/wordml/symex" mc:Ignorable="w14 w15 w16se w16cid w16 w16cex w16sdtdh">
   <w:docDefaults>
     <w:rPrDefault>
       <w:rPr>
-        <w:rFonts w:asciiTheme="minorHAnsi" w:eastAsiaTheme="minorEastAsia" w:hAnsiTheme="minorHAnsi" w:cstheme="minorBidi"/>
+        <w:rFonts w:asciiTheme="minorHAnsi" w:eastAsiaTheme="minorHAnsi" w:hAnsiTheme="minorHAnsi" w:cstheme="minorBidi"/>
         <w:sz w:val="22"/>
         <w:szCs w:val="22"/>
-        <w:lang w:val="fr-CA" w:eastAsia="ja-JP" w:bidi="ar-SA"/>
+        <w:lang w:val="en-US" w:eastAsia="en-US" w:bidi="ar-SA"/>
       </w:rPr>
     </w:rPrDefault>
     <w:pPrDefault>
@@ -1213,14 +2451,19 @@
   <w:style w:type="paragraph" w:default="1" w:styleId="Normal">
     <w:name w:val="Normal"/>
     <w:qFormat/>
+    <w:rsid w:val="00A0625F"/>
+    <w:rPr>
+      <w:rFonts w:eastAsiaTheme="minorEastAsia"/>
+      <w:lang w:val="fr-CA" w:eastAsia="ja-JP"/>
+    </w:rPr>
   </w:style>
-  <w:style w:type="character" w:default="1" w:styleId="Policepardfaut">
+  <w:style w:type="character" w:default="1" w:styleId="DefaultParagraphFont">
     <w:name w:val="Default Paragraph Font"/>
     <w:uiPriority w:val="1"/>
     <w:semiHidden/>
     <w:unhideWhenUsed/>
   </w:style>
-  <w:style w:type="table" w:default="1" w:styleId="TableauNormal">
+  <w:style w:type="table" w:default="1" w:styleId="TableNormal">
     <w:name w:val="Normal Table"/>
     <w:uiPriority w:val="99"/>
     <w:semiHidden/>
@@ -1235,20 +2478,20 @@
       </w:tblCellMar>
     </w:tblPr>
   </w:style>
-  <w:style w:type="numbering" w:default="1" w:styleId="Aucuneliste">
+  <w:style w:type="numbering" w:default="1" w:styleId="NoList">
     <w:name w:val="No List"/>
     <w:uiPriority w:val="99"/>
     <w:semiHidden/>
     <w:unhideWhenUsed/>
   </w:style>
-  <w:style w:type="paragraph" w:styleId="Titre">
+  <w:style w:type="paragraph" w:styleId="Title">
     <w:name w:val="Title"/>
     <w:basedOn w:val="Normal"/>
     <w:next w:val="Normal"/>
-    <w:link w:val="TitreCar"/>
+    <w:link w:val="TitleChar"/>
     <w:uiPriority w:val="10"/>
     <w:qFormat/>
-    <w:rsid w:val="0030451B"/>
+    <w:rsid w:val="00A0625F"/>
     <w:pPr>
       <w:spacing w:after="0" w:line="216" w:lineRule="auto"/>
       <w:contextualSpacing/>
@@ -1263,12 +2506,12 @@
       <w:lang w:eastAsia="zh-CN"/>
     </w:rPr>
   </w:style>
-  <w:style w:type="character" w:customStyle="1" w:styleId="TitreCar">
-    <w:name w:val="Titre Car"/>
-    <w:basedOn w:val="Policepardfaut"/>
-    <w:link w:val="Titre"/>
+  <w:style w:type="character" w:customStyle="1" w:styleId="TitleChar">
+    <w:name w:val="Title Char"/>
+    <w:basedOn w:val="DefaultParagraphFont"/>
+    <w:link w:val="Title"/>
     <w:uiPriority w:val="10"/>
-    <w:rsid w:val="0030451B"/>
+    <w:rsid w:val="00A0625F"/>
     <w:rPr>
       <w:rFonts w:asciiTheme="majorHAnsi" w:eastAsiaTheme="majorEastAsia" w:hAnsiTheme="majorHAnsi" w:cstheme="majorBidi"/>
       <w:color w:val="404040" w:themeColor="text1" w:themeTint="BF"/>
@@ -1276,17 +2519,17 @@
       <w:kern w:val="28"/>
       <w:sz w:val="56"/>
       <w:szCs w:val="56"/>
-      <w:lang w:eastAsia="zh-CN"/>
+      <w:lang w:val="fr-CA" w:eastAsia="zh-CN"/>
     </w:rPr>
   </w:style>
-  <w:style w:type="paragraph" w:styleId="Sous-titre">
+  <w:style w:type="paragraph" w:styleId="Subtitle">
     <w:name w:val="Subtitle"/>
     <w:basedOn w:val="Normal"/>
     <w:next w:val="Normal"/>
-    <w:link w:val="Sous-titreCar"/>
+    <w:link w:val="SubtitleChar"/>
     <w:uiPriority w:val="11"/>
     <w:qFormat/>
-    <w:rsid w:val="0030451B"/>
+    <w:rsid w:val="00A0625F"/>
     <w:pPr>
       <w:numPr>
         <w:ilvl w:val="1"/>
@@ -1299,24 +2542,35 @@
       <w:lang w:eastAsia="zh-CN"/>
     </w:rPr>
   </w:style>
-  <w:style w:type="character" w:customStyle="1" w:styleId="Sous-titreCar">
-    <w:name w:val="Sous-titre Car"/>
-    <w:basedOn w:val="Policepardfaut"/>
-    <w:link w:val="Sous-titre"/>
+  <w:style w:type="character" w:customStyle="1" w:styleId="SubtitleChar">
+    <w:name w:val="Subtitle Char"/>
+    <w:basedOn w:val="DefaultParagraphFont"/>
+    <w:link w:val="Subtitle"/>
     <w:uiPriority w:val="11"/>
-    <w:rsid w:val="0030451B"/>
+    <w:rsid w:val="00A0625F"/>
     <w:rPr>
-      <w:rFonts w:cs="Times New Roman"/>
+      <w:rFonts w:eastAsiaTheme="minorEastAsia" w:cs="Times New Roman"/>
       <w:color w:val="5A5A5A" w:themeColor="text1" w:themeTint="A5"/>
       <w:spacing w:val="15"/>
-      <w:lang w:eastAsia="zh-CN"/>
+      <w:lang w:val="fr-CA" w:eastAsia="zh-CN"/>
     </w:rPr>
+  </w:style>
+  <w:style w:type="paragraph" w:styleId="ListParagraph">
+    <w:name w:val="List Paragraph"/>
+    <w:basedOn w:val="Normal"/>
+    <w:uiPriority w:val="34"/>
+    <w:qFormat/>
+    <w:rsid w:val="00A0625F"/>
+    <w:pPr>
+      <w:ind w:left="720"/>
+      <w:contextualSpacing/>
+    </w:pPr>
   </w:style>
 </w:styles>
 </file>
 
 <file path=word/theme/theme1.xml><?xml version="1.0" encoding="utf-8"?>
-<a:theme xmlns:a="http://schemas.openxmlformats.org/drawingml/2006/main" name="Thème Office">
+<a:theme xmlns:a="http://schemas.openxmlformats.org/drawingml/2006/main" name="Office Theme">
   <a:themeElements>
     <a:clrScheme name="Office">
       <a:dk1>
@@ -1621,22 +2875,10 @@
 </CoverPageProperties>
 </file>
 
-<file path=customXml/item2.xml><?xml version="1.0" encoding="utf-8"?>
-<b:Sources xmlns:b="http://schemas.openxmlformats.org/officeDocument/2006/bibliography" xmlns="http://schemas.openxmlformats.org/officeDocument/2006/bibliography" SelectedStyle="\APASixthEditionOfficeOnline.xsl" StyleName="APA" Version="6"/>
-</file>
-
 <file path=customXml/itemProps1.xml><?xml version="1.0" encoding="utf-8"?>
 <ds:datastoreItem xmlns:ds="http://schemas.openxmlformats.org/officeDocument/2006/customXml" ds:itemID="{55AF091B-3C7A-41E3-B477-F2FDAA23CFDA}">
   <ds:schemaRefs>
     <ds:schemaRef ds:uri="http://schemas.microsoft.com/office/2006/coverPageProps"/>
   </ds:schemaRefs>
 </ds:datastoreItem>
-</file>
-
-<file path=customXml/itemProps2.xml><?xml version="1.0" encoding="utf-8"?>
-<ds:datastoreItem xmlns:ds="http://schemas.openxmlformats.org/officeDocument/2006/customXml" ds:itemID="{8BE01CF7-3564-46E5-9E15-1BE3071F1C73}">
-  <ds:schemaRefs>
-    <ds:schemaRef ds:uri="http://schemas.openxmlformats.org/officeDocument/2006/bibliography"/>
-  </ds:schemaRefs>
-</ds:datastoreItem>
 </file>
</xml_diff>

<commit_message>
Changer les chemins dans les fichiers
</commit_message>
<xml_diff>
--- a/journeaux/journal de travail.docx
+++ b/journeaux/journal de travail.docx
@@ -95,6 +95,7 @@
                                   <w:dataBinding w:prefixMappings="xmlns:ns0='http://schemas.openxmlformats.org/package/2006/metadata/core-properties' xmlns:ns1='http://purl.org/dc/elements/1.1/'" w:xpath="/ns0:coreProperties[1]/ns1:title[1]" w:storeItemID="{6C3C8BC8-F283-45AE-878A-BAB7291924A1}"/>
                                   <w:text/>
                                 </w:sdtPr>
+                                <w:sdtEndPr/>
                                 <w:sdtContent>
                                   <w:p>
                                     <w:pPr>
@@ -131,6 +132,7 @@
                                   <w:dataBinding w:prefixMappings="xmlns:ns0='http://schemas.microsoft.com/office/2006/coverPageProps'" w:xpath="/ns0:CoverPageProperties[1]/ns0:Abstract[1]" w:storeItemID="{55AF091B-3C7A-41E3-B477-F2FDAA23CFDA}"/>
                                   <w:text/>
                                 </w:sdtPr>
+                                <w:sdtEndPr/>
                                 <w:sdtContent>
                                   <w:p>
                                     <w:pPr>
@@ -442,6 +444,7 @@
                                   <w:dataBinding w:prefixMappings="xmlns:ns0='http://schemas.openxmlformats.org/package/2006/metadata/core-properties' xmlns:ns1='http://purl.org/dc/elements/1.1/'" w:xpath="/ns0:coreProperties[1]/ns1:subject[1]" w:storeItemID="{6C3C8BC8-F283-45AE-878A-BAB7291924A1}"/>
                                   <w:text/>
                                 </w:sdtPr>
+                                <w:sdtEndPr/>
                                 <w:sdtContent>
                                   <w:p>
                                     <w:pPr>
@@ -1229,7 +1232,33 @@
           <w:sz w:val="32"/>
           <w:szCs w:val="32"/>
         </w:rPr>
-        <w:t>Pour téléverser le contenu du dépôt local vers un dépôt distant</w:t>
+        <w:t xml:space="preserve">Pour </w:t>
+      </w:r>
+      <w:proofErr w:type="spellStart"/>
+      <w:r>
+        <w:rPr>
+          <w:rFonts w:ascii="Times New Roman" w:hAnsi="Times New Roman" w:cs="Times New Roman"/>
+          <w:sz w:val="32"/>
+          <w:szCs w:val="32"/>
+        </w:rPr>
+        <w:t>téléver</w:t>
+      </w:r>
+      <w:proofErr w:type="spellEnd"/>
+      <w:r>
+        <w:rPr>
+          <w:rFonts w:ascii="Times New Roman" w:hAnsi="Times New Roman" w:cs="Times New Roman"/>
+          <w:sz w:val="32"/>
+          <w:szCs w:val="32"/>
+        </w:rPr>
+        <w:t xml:space="preserve"> </w:t>
+      </w:r>
+      <w:r>
+        <w:rPr>
+          <w:rFonts w:ascii="Times New Roman" w:hAnsi="Times New Roman" w:cs="Times New Roman"/>
+          <w:sz w:val="32"/>
+          <w:szCs w:val="32"/>
+        </w:rPr>
+        <w:t>le contenu du dépôt local vers un dépôt distant</w:t>
       </w:r>
       <w:r>
         <w:rPr>

</xml_diff>